<commit_message>
BDDOQ-49, BDDOQ-56: oq documentation
</commit_message>
<xml_diff>
--- a/jba-oq-documents/TestSpecification.docx
+++ b/jba-oq-documents/TestSpecification.docx
@@ -67,7 +67,23 @@
           <w:bCs/>
           <w:lang w:val="en-CH"/>
         </w:rPr>
-        <w:t>: Doc_JBA_TS_OQ</w:t>
+        <w:t>: Doc_JBA</w:t>
+      </w:r>
+      <w:r>
+        <w:rPr>
+          <w:b/>
+          <w:bCs/>
+          <w:lang w:val="en-CH"/>
+        </w:rPr>
+        <w:t>_v.1.0.0</w:t>
+      </w:r>
+      <w:r>
+        <w:rPr>
+          <w:b/>
+          <w:bCs/>
+          <w:lang w:val="en-CH"/>
+        </w:rPr>
+        <w:t>_TS_OQ</w:t>
       </w:r>
     </w:p>
     <w:p>
@@ -99,7 +115,19 @@
           <w:szCs w:val="28"/>
           <w:lang w:val="en-CH"/>
         </w:rPr>
-        <w:t xml:space="preserve">GAMP5 </w:t>
+        <w:t>GAMP</w:t>
+      </w:r>
+      <w:bookmarkStart w:id="0" w:name="_GoBack"/>
+      <w:bookmarkEnd w:id="0"/>
+      <w:r>
+        <w:rPr>
+          <w:b/>
+          <w:bCs/>
+          <w:sz w:val="28"/>
+          <w:szCs w:val="28"/>
+          <w:lang w:val="en-CH"/>
+        </w:rPr>
+        <w:t xml:space="preserve">5 </w:t>
       </w:r>
       <w:r>
         <w:rPr>
@@ -464,8 +492,6 @@
               </w:rPr>
               <w:t>Jira: bddoq-9</w:t>
             </w:r>
-            <w:bookmarkStart w:id="0" w:name="_GoBack"/>
-            <w:bookmarkEnd w:id="0"/>
           </w:p>
         </w:tc>
       </w:tr>
@@ -642,7 +668,161 @@
         <w:rPr>
           <w:lang w:val="en-CH"/>
         </w:rPr>
-        <w:t>This document is die verbindlich einzuhaltede Vorgehensweise in Bezug auf die Durchführung der OQs für die JBA Software. Sie basiert auf den Testplan &lt;.....&gt;</w:t>
+        <w:t xml:space="preserve">This document is </w:t>
+      </w:r>
+      <w:proofErr w:type="gramStart"/>
+      <w:r>
+        <w:rPr>
+          <w:lang w:val="en-CH"/>
+        </w:rPr>
+        <w:t>die</w:t>
+      </w:r>
+      <w:proofErr w:type="gramEnd"/>
+      <w:r>
+        <w:rPr>
+          <w:lang w:val="en-CH"/>
+        </w:rPr>
+        <w:t xml:space="preserve"> </w:t>
+      </w:r>
+      <w:proofErr w:type="spellStart"/>
+      <w:r>
+        <w:rPr>
+          <w:lang w:val="en-CH"/>
+        </w:rPr>
+        <w:t>verbindlich</w:t>
+      </w:r>
+      <w:proofErr w:type="spellEnd"/>
+      <w:r>
+        <w:rPr>
+          <w:lang w:val="en-CH"/>
+        </w:rPr>
+        <w:t xml:space="preserve"> </w:t>
+      </w:r>
+      <w:proofErr w:type="spellStart"/>
+      <w:r>
+        <w:rPr>
+          <w:lang w:val="en-CH"/>
+        </w:rPr>
+        <w:t>einzuhaltede</w:t>
+      </w:r>
+      <w:proofErr w:type="spellEnd"/>
+      <w:r>
+        <w:rPr>
+          <w:lang w:val="en-CH"/>
+        </w:rPr>
+        <w:t xml:space="preserve"> </w:t>
+      </w:r>
+      <w:proofErr w:type="spellStart"/>
+      <w:r>
+        <w:rPr>
+          <w:lang w:val="en-CH"/>
+        </w:rPr>
+        <w:t>Vorgehensweise</w:t>
+      </w:r>
+      <w:proofErr w:type="spellEnd"/>
+      <w:r>
+        <w:rPr>
+          <w:lang w:val="en-CH"/>
+        </w:rPr>
+        <w:t xml:space="preserve"> in </w:t>
+      </w:r>
+      <w:proofErr w:type="spellStart"/>
+      <w:r>
+        <w:rPr>
+          <w:lang w:val="en-CH"/>
+        </w:rPr>
+        <w:t>Bezug</w:t>
+      </w:r>
+      <w:proofErr w:type="spellEnd"/>
+      <w:r>
+        <w:rPr>
+          <w:lang w:val="en-CH"/>
+        </w:rPr>
+        <w:t xml:space="preserve"> auf die </w:t>
+      </w:r>
+      <w:proofErr w:type="spellStart"/>
+      <w:r>
+        <w:rPr>
+          <w:lang w:val="en-CH"/>
+        </w:rPr>
+        <w:t>Durchführung</w:t>
+      </w:r>
+      <w:proofErr w:type="spellEnd"/>
+      <w:r>
+        <w:rPr>
+          <w:lang w:val="en-CH"/>
+        </w:rPr>
+        <w:t xml:space="preserve"> der </w:t>
+      </w:r>
+      <w:proofErr w:type="spellStart"/>
+      <w:r>
+        <w:rPr>
+          <w:lang w:val="en-CH"/>
+        </w:rPr>
+        <w:t>OQs</w:t>
+      </w:r>
+      <w:proofErr w:type="spellEnd"/>
+      <w:r>
+        <w:rPr>
+          <w:lang w:val="en-CH"/>
+        </w:rPr>
+        <w:t xml:space="preserve"> </w:t>
+      </w:r>
+      <w:proofErr w:type="spellStart"/>
+      <w:r>
+        <w:rPr>
+          <w:lang w:val="en-CH"/>
+        </w:rPr>
+        <w:t>für</w:t>
+      </w:r>
+      <w:proofErr w:type="spellEnd"/>
+      <w:r>
+        <w:rPr>
+          <w:lang w:val="en-CH"/>
+        </w:rPr>
+        <w:t xml:space="preserve"> die JBA Software. Sie </w:t>
+      </w:r>
+      <w:proofErr w:type="spellStart"/>
+      <w:r>
+        <w:rPr>
+          <w:lang w:val="en-CH"/>
+        </w:rPr>
+        <w:t>basiert</w:t>
+      </w:r>
+      <w:proofErr w:type="spellEnd"/>
+      <w:r>
+        <w:rPr>
+          <w:lang w:val="en-CH"/>
+        </w:rPr>
+        <w:t xml:space="preserve"> auf den </w:t>
+      </w:r>
+      <w:proofErr w:type="spellStart"/>
+      <w:r>
+        <w:rPr>
+          <w:lang w:val="en-CH"/>
+        </w:rPr>
+        <w:t>Testplan</w:t>
+      </w:r>
+      <w:proofErr w:type="spellEnd"/>
+      <w:r>
+        <w:rPr>
+          <w:lang w:val="en-CH"/>
+        </w:rPr>
+        <w:t xml:space="preserve"> &lt;</w:t>
+      </w:r>
+      <w:proofErr w:type="gramStart"/>
+      <w:r>
+        <w:rPr>
+          <w:lang w:val="en-CH"/>
+        </w:rPr>
+        <w:t>.....</w:t>
+      </w:r>
+      <w:proofErr w:type="gramEnd"/>
+      <w:r>
+        <w:rPr>
+          <w:lang w:val="en-CH"/>
+        </w:rPr>
+        <w:t>&gt;</w:t>
       </w:r>
     </w:p>
     <w:p>
@@ -842,7 +1022,21 @@
         <w:rPr>
           <w:lang w:val="en-CH"/>
         </w:rPr>
-        <w:t>Following roles and persons have an active role in performing valid OQs:</w:t>
+        <w:t xml:space="preserve">Following roles and persons have an active role in performing valid </w:t>
+      </w:r>
+      <w:proofErr w:type="spellStart"/>
+      <w:r>
+        <w:rPr>
+          <w:lang w:val="en-CH"/>
+        </w:rPr>
+        <w:t>OQs</w:t>
+      </w:r>
+      <w:proofErr w:type="spellEnd"/>
+      <w:r>
+        <w:rPr>
+          <w:lang w:val="en-CH"/>
+        </w:rPr>
+        <w:t>:</w:t>
       </w:r>
     </w:p>
     <w:p>
@@ -860,7 +1054,14 @@
         <w:rPr>
           <w:lang w:val="en-CH"/>
         </w:rPr>
-        <w:t>Process owner: Hank Mc</w:t>
+        <w:t xml:space="preserve">Process owner: Hank </w:t>
+      </w:r>
+      <w:proofErr w:type="spellStart"/>
+      <w:r>
+        <w:rPr>
+          <w:lang w:val="en-CH"/>
+        </w:rPr>
+        <w:t>Mc</w:t>
       </w:r>
       <w:r>
         <w:rPr>
@@ -868,6 +1069,7 @@
         </w:rPr>
         <w:t>Koy</w:t>
       </w:r>
+      <w:proofErr w:type="spellEnd"/>
     </w:p>
     <w:p>
       <w:pPr>
@@ -902,6 +1104,7 @@
         <w:rPr>
           <w:lang w:val="en-CH"/>
         </w:rPr>
+        <w:lastRenderedPageBreak/>
         <w:t>Tester</w:t>
       </w:r>
       <w:r>
@@ -926,7 +1129,6 @@
         <w:rPr>
           <w:lang w:val="en-CH"/>
         </w:rPr>
-        <w:lastRenderedPageBreak/>
         <w:t>Test Reviewer</w:t>
       </w:r>
     </w:p>
@@ -1348,7 +1550,21 @@
         <w:rPr>
           <w:lang w:val="en-CH"/>
         </w:rPr>
-        <w:t>Following tools have to be used:</w:t>
+        <w:t xml:space="preserve">Following tools </w:t>
+      </w:r>
+      <w:proofErr w:type="gramStart"/>
+      <w:r>
+        <w:rPr>
+          <w:lang w:val="en-CH"/>
+        </w:rPr>
+        <w:t>have to</w:t>
+      </w:r>
+      <w:proofErr w:type="gramEnd"/>
+      <w:r>
+        <w:rPr>
+          <w:lang w:val="en-CH"/>
+        </w:rPr>
+        <w:t xml:space="preserve"> be used:</w:t>
       </w:r>
     </w:p>
     <w:p>
@@ -1495,7 +1711,6 @@
           <w:bCs/>
           <w:lang w:val="en-CH"/>
         </w:rPr>
-        <w:lastRenderedPageBreak/>
         <w:t>Required Documentation</w:t>
       </w:r>
     </w:p>
@@ -1551,7 +1766,21 @@
         <w:rPr>
           <w:lang w:val="en-CH"/>
         </w:rPr>
-        <w:t>Written by the ThreeAmigos or a delegate, r</w:t>
+        <w:t xml:space="preserve">Written by the </w:t>
+      </w:r>
+      <w:proofErr w:type="spellStart"/>
+      <w:r>
+        <w:rPr>
+          <w:lang w:val="en-CH"/>
+        </w:rPr>
+        <w:t>ThreeAmigos</w:t>
+      </w:r>
+      <w:proofErr w:type="spellEnd"/>
+      <w:r>
+        <w:rPr>
+          <w:lang w:val="en-CH"/>
+        </w:rPr>
+        <w:t xml:space="preserve"> or a delegate, r</w:t>
       </w:r>
       <w:r>
         <w:rPr>
@@ -1903,6 +2132,8 @@
       </w:pPr>
     </w:p>
     <w:sectPr>
+      <w:headerReference w:type="default" r:id="rId8"/>
+      <w:footerReference w:type="default" r:id="rId9"/>
       <w:pgSz w:w="11900" w:h="16840"/>
       <w:pgMar w:top="1417" w:right="1417" w:bottom="1134" w:left="1417" w:header="708" w:footer="708" w:gutter="0"/>
       <w:cols w:space="708"/>
@@ -1910,6 +2141,251 @@
     </w:sectPr>
   </w:body>
 </w:document>
+</file>
+
+<file path=word/endnotes.xml><?xml version="1.0" encoding="utf-8"?>
+<w:endnotes xmlns:wpc="http://schemas.microsoft.com/office/word/2010/wordprocessingCanvas" xmlns:cx="http://schemas.microsoft.com/office/drawing/2014/chartex" xmlns:cx1="http://schemas.microsoft.com/office/drawing/2015/9/8/chartex" xmlns:cx2="http://schemas.microsoft.com/office/drawing/2015/10/21/chartex" xmlns:cx3="http://schemas.microsoft.com/office/drawing/2016/5/9/chartex" xmlns:cx4="http://schemas.microsoft.com/office/drawing/2016/5/10/chartex" xmlns:cx5="http://schemas.microsoft.com/office/drawing/2016/5/11/chartex" xmlns:cx6="http://schemas.microsoft.com/office/drawing/2016/5/12/chartex" xmlns:cx7="http://schemas.microsoft.com/office/drawing/2016/5/13/chartex" xmlns:cx8="http://schemas.microsoft.com/office/drawing/2016/5/14/chartex" xmlns:mc="http://schemas.openxmlformats.org/markup-compatibility/2006" xmlns:aink="http://schemas.microsoft.com/office/drawing/2016/ink" xmlns:am3d="http://schemas.microsoft.com/office/drawing/2017/model3d" xmlns:o="urn:schemas-microsoft-com:office:office" xmlns:r="http://schemas.openxmlformats.org/officeDocument/2006/relationships" xmlns:m="http://schemas.openxmlformats.org/officeDocument/2006/math" xmlns:v="urn:schemas-microsoft-com:vml" xmlns:wp14="http://schemas.microsoft.com/office/word/2010/wordprocessingDrawing" xmlns:wp="http://schemas.openxmlformats.org/drawingml/2006/wordprocessingDrawing" xmlns:w10="urn:schemas-microsoft-com:office:word" xmlns:w="http://schemas.openxmlformats.org/wordprocessingml/2006/main" xmlns:w14="http://schemas.microsoft.com/office/word/2010/wordml" xmlns:w15="http://schemas.microsoft.com/office/word/2012/wordml" xmlns:w16cid="http://schemas.microsoft.com/office/word/2016/wordml/cid" xmlns:w16se="http://schemas.microsoft.com/office/word/2015/wordml/symex" xmlns:wpg="http://schemas.microsoft.com/office/word/2010/wordprocessingGroup" xmlns:wpi="http://schemas.microsoft.com/office/word/2010/wordprocessingInk" xmlns:wne="http://schemas.microsoft.com/office/word/2006/wordml" xmlns:wps="http://schemas.microsoft.com/office/word/2010/wordprocessingShape" mc:Ignorable="w14 w15 w16se w16cid wp14">
+  <w:endnote w:type="separator" w:id="-1">
+    <w:p>
+      <w:r>
+        <w:separator/>
+      </w:r>
+    </w:p>
+  </w:endnote>
+  <w:endnote w:type="continuationSeparator" w:id="0">
+    <w:p>
+      <w:r>
+        <w:continuationSeparator/>
+      </w:r>
+    </w:p>
+  </w:endnote>
+</w:endnotes>
+</file>
+
+<file path=word/footer1.xml><?xml version="1.0" encoding="utf-8"?>
+<w:ftr xmlns:wpc="http://schemas.microsoft.com/office/word/2010/wordprocessingCanvas" xmlns:cx="http://schemas.microsoft.com/office/drawing/2014/chartex" xmlns:cx1="http://schemas.microsoft.com/office/drawing/2015/9/8/chartex" xmlns:cx2="http://schemas.microsoft.com/office/drawing/2015/10/21/chartex" xmlns:cx3="http://schemas.microsoft.com/office/drawing/2016/5/9/chartex" xmlns:cx4="http://schemas.microsoft.com/office/drawing/2016/5/10/chartex" xmlns:cx5="http://schemas.microsoft.com/office/drawing/2016/5/11/chartex" xmlns:cx6="http://schemas.microsoft.com/office/drawing/2016/5/12/chartex" xmlns:cx7="http://schemas.microsoft.com/office/drawing/2016/5/13/chartex" xmlns:cx8="http://schemas.microsoft.com/office/drawing/2016/5/14/chartex" xmlns:mc="http://schemas.openxmlformats.org/markup-compatibility/2006" xmlns:aink="http://schemas.microsoft.com/office/drawing/2016/ink" xmlns:am3d="http://schemas.microsoft.com/office/drawing/2017/model3d" xmlns:o="urn:schemas-microsoft-com:office:office" xmlns:r="http://schemas.openxmlformats.org/officeDocument/2006/relationships" xmlns:m="http://schemas.openxmlformats.org/officeDocument/2006/math" xmlns:v="urn:schemas-microsoft-com:vml" xmlns:wp14="http://schemas.microsoft.com/office/word/2010/wordprocessingDrawing" xmlns:wp="http://schemas.openxmlformats.org/drawingml/2006/wordprocessingDrawing" xmlns:w10="urn:schemas-microsoft-com:office:word" xmlns:w="http://schemas.openxmlformats.org/wordprocessingml/2006/main" xmlns:w14="http://schemas.microsoft.com/office/word/2010/wordml" xmlns:w15="http://schemas.microsoft.com/office/word/2012/wordml" xmlns:w16cid="http://schemas.microsoft.com/office/word/2016/wordml/cid" xmlns:w16se="http://schemas.microsoft.com/office/word/2015/wordml/symex" xmlns:wpg="http://schemas.microsoft.com/office/word/2010/wordprocessingGroup" xmlns:wpi="http://schemas.microsoft.com/office/word/2010/wordprocessingInk" xmlns:wne="http://schemas.microsoft.com/office/word/2006/wordml" xmlns:wps="http://schemas.microsoft.com/office/word/2010/wordprocessingShape" mc:Ignorable="w14 w15 w16se w16cid wp14">
+  <w:sdt>
+    <w:sdtPr>
+      <w:id w:val="2088727373"/>
+      <w:docPartObj>
+        <w:docPartGallery w:val="Page Numbers (Bottom of Page)"/>
+        <w:docPartUnique/>
+      </w:docPartObj>
+    </w:sdtPr>
+    <w:sdtContent>
+      <w:sdt>
+        <w:sdtPr>
+          <w:id w:val="-1769616900"/>
+          <w:docPartObj>
+            <w:docPartGallery w:val="Page Numbers (Top of Page)"/>
+            <w:docPartUnique/>
+          </w:docPartObj>
+        </w:sdtPr>
+        <w:sdtContent>
+          <w:p>
+            <w:pPr>
+              <w:pStyle w:val="Footer"/>
+              <w:jc w:val="right"/>
+            </w:pPr>
+            <w:r>
+              <w:t xml:space="preserve">Page </w:t>
+            </w:r>
+            <w:r>
+              <w:rPr>
+                <w:b/>
+                <w:bCs/>
+              </w:rPr>
+              <w:fldChar w:fldCharType="begin"/>
+            </w:r>
+            <w:r>
+              <w:rPr>
+                <w:b/>
+                <w:bCs/>
+              </w:rPr>
+              <w:instrText xml:space="preserve"> PAGE </w:instrText>
+            </w:r>
+            <w:r>
+              <w:rPr>
+                <w:b/>
+                <w:bCs/>
+              </w:rPr>
+              <w:fldChar w:fldCharType="separate"/>
+            </w:r>
+            <w:r>
+              <w:rPr>
+                <w:b/>
+                <w:bCs/>
+                <w:noProof/>
+              </w:rPr>
+              <w:t>2</w:t>
+            </w:r>
+            <w:r>
+              <w:rPr>
+                <w:b/>
+                <w:bCs/>
+              </w:rPr>
+              <w:fldChar w:fldCharType="end"/>
+            </w:r>
+            <w:r>
+              <w:t xml:space="preserve"> </w:t>
+            </w:r>
+            <w:proofErr w:type="spellStart"/>
+            <w:r>
+              <w:t>of</w:t>
+            </w:r>
+            <w:proofErr w:type="spellEnd"/>
+            <w:r>
+              <w:t xml:space="preserve"> </w:t>
+            </w:r>
+            <w:r>
+              <w:rPr>
+                <w:b/>
+                <w:bCs/>
+              </w:rPr>
+              <w:fldChar w:fldCharType="begin"/>
+            </w:r>
+            <w:r>
+              <w:rPr>
+                <w:b/>
+                <w:bCs/>
+              </w:rPr>
+              <w:instrText xml:space="preserve"> NUMPAGES  </w:instrText>
+            </w:r>
+            <w:r>
+              <w:rPr>
+                <w:b/>
+                <w:bCs/>
+              </w:rPr>
+              <w:fldChar w:fldCharType="separate"/>
+            </w:r>
+            <w:r>
+              <w:rPr>
+                <w:b/>
+                <w:bCs/>
+                <w:noProof/>
+              </w:rPr>
+              <w:t>2</w:t>
+            </w:r>
+            <w:r>
+              <w:rPr>
+                <w:b/>
+                <w:bCs/>
+              </w:rPr>
+              <w:fldChar w:fldCharType="end"/>
+            </w:r>
+          </w:p>
+        </w:sdtContent>
+      </w:sdt>
+    </w:sdtContent>
+  </w:sdt>
+  <w:p>
+    <w:pPr>
+      <w:pStyle w:val="Footer"/>
+    </w:pPr>
+  </w:p>
+</w:ftr>
+</file>
+
+<file path=word/footnotes.xml><?xml version="1.0" encoding="utf-8"?>
+<w:footnotes xmlns:wpc="http://schemas.microsoft.com/office/word/2010/wordprocessingCanvas" xmlns:cx="http://schemas.microsoft.com/office/drawing/2014/chartex" xmlns:cx1="http://schemas.microsoft.com/office/drawing/2015/9/8/chartex" xmlns:cx2="http://schemas.microsoft.com/office/drawing/2015/10/21/chartex" xmlns:cx3="http://schemas.microsoft.com/office/drawing/2016/5/9/chartex" xmlns:cx4="http://schemas.microsoft.com/office/drawing/2016/5/10/chartex" xmlns:cx5="http://schemas.microsoft.com/office/drawing/2016/5/11/chartex" xmlns:cx6="http://schemas.microsoft.com/office/drawing/2016/5/12/chartex" xmlns:cx7="http://schemas.microsoft.com/office/drawing/2016/5/13/chartex" xmlns:cx8="http://schemas.microsoft.com/office/drawing/2016/5/14/chartex" xmlns:mc="http://schemas.openxmlformats.org/markup-compatibility/2006" xmlns:aink="http://schemas.microsoft.com/office/drawing/2016/ink" xmlns:am3d="http://schemas.microsoft.com/office/drawing/2017/model3d" xmlns:o="urn:schemas-microsoft-com:office:office" xmlns:r="http://schemas.openxmlformats.org/officeDocument/2006/relationships" xmlns:m="http://schemas.openxmlformats.org/officeDocument/2006/math" xmlns:v="urn:schemas-microsoft-com:vml" xmlns:wp14="http://schemas.microsoft.com/office/word/2010/wordprocessingDrawing" xmlns:wp="http://schemas.openxmlformats.org/drawingml/2006/wordprocessingDrawing" xmlns:w10="urn:schemas-microsoft-com:office:word" xmlns:w="http://schemas.openxmlformats.org/wordprocessingml/2006/main" xmlns:w14="http://schemas.microsoft.com/office/word/2010/wordml" xmlns:w15="http://schemas.microsoft.com/office/word/2012/wordml" xmlns:w16cid="http://schemas.microsoft.com/office/word/2016/wordml/cid" xmlns:w16se="http://schemas.microsoft.com/office/word/2015/wordml/symex" xmlns:wpg="http://schemas.microsoft.com/office/word/2010/wordprocessingGroup" xmlns:wpi="http://schemas.microsoft.com/office/word/2010/wordprocessingInk" xmlns:wne="http://schemas.microsoft.com/office/word/2006/wordml" xmlns:wps="http://schemas.microsoft.com/office/word/2010/wordprocessingShape" mc:Ignorable="w14 w15 w16se w16cid wp14">
+  <w:footnote w:type="separator" w:id="-1">
+    <w:p>
+      <w:r>
+        <w:separator/>
+      </w:r>
+    </w:p>
+  </w:footnote>
+  <w:footnote w:type="continuationSeparator" w:id="0">
+    <w:p>
+      <w:r>
+        <w:continuationSeparator/>
+      </w:r>
+    </w:p>
+  </w:footnote>
+</w:footnotes>
+</file>
+
+<file path=word/header1.xml><?xml version="1.0" encoding="utf-8"?>
+<w:hdr xmlns:wpc="http://schemas.microsoft.com/office/word/2010/wordprocessingCanvas" xmlns:cx="http://schemas.microsoft.com/office/drawing/2014/chartex" xmlns:cx1="http://schemas.microsoft.com/office/drawing/2015/9/8/chartex" xmlns:cx2="http://schemas.microsoft.com/office/drawing/2015/10/21/chartex" xmlns:cx3="http://schemas.microsoft.com/office/drawing/2016/5/9/chartex" xmlns:cx4="http://schemas.microsoft.com/office/drawing/2016/5/10/chartex" xmlns:cx5="http://schemas.microsoft.com/office/drawing/2016/5/11/chartex" xmlns:cx6="http://schemas.microsoft.com/office/drawing/2016/5/12/chartex" xmlns:cx7="http://schemas.microsoft.com/office/drawing/2016/5/13/chartex" xmlns:cx8="http://schemas.microsoft.com/office/drawing/2016/5/14/chartex" xmlns:mc="http://schemas.openxmlformats.org/markup-compatibility/2006" xmlns:aink="http://schemas.microsoft.com/office/drawing/2016/ink" xmlns:am3d="http://schemas.microsoft.com/office/drawing/2017/model3d" xmlns:o="urn:schemas-microsoft-com:office:office" xmlns:r="http://schemas.openxmlformats.org/officeDocument/2006/relationships" xmlns:m="http://schemas.openxmlformats.org/officeDocument/2006/math" xmlns:v="urn:schemas-microsoft-com:vml" xmlns:wp14="http://schemas.microsoft.com/office/word/2010/wordprocessingDrawing" xmlns:wp="http://schemas.openxmlformats.org/drawingml/2006/wordprocessingDrawing" xmlns:w10="urn:schemas-microsoft-com:office:word" xmlns:w="http://schemas.openxmlformats.org/wordprocessingml/2006/main" xmlns:w14="http://schemas.microsoft.com/office/word/2010/wordml" xmlns:w15="http://schemas.microsoft.com/office/word/2012/wordml" xmlns:w16cid="http://schemas.microsoft.com/office/word/2016/wordml/cid" xmlns:w16se="http://schemas.microsoft.com/office/word/2015/wordml/symex" xmlns:wpg="http://schemas.microsoft.com/office/word/2010/wordprocessingGroup" xmlns:wpi="http://schemas.microsoft.com/office/word/2010/wordprocessingInk" xmlns:wne="http://schemas.microsoft.com/office/word/2006/wordml" xmlns:wps="http://schemas.microsoft.com/office/word/2010/wordprocessingShape" mc:Ignorable="w14 w15 w16se w16cid wp14">
+  <w:p>
+    <w:pPr>
+      <w:pStyle w:val="Header"/>
+      <w:rPr>
+        <w:lang w:val="sv-SE"/>
+      </w:rPr>
+    </w:pPr>
+    <w:sdt>
+      <w:sdtPr>
+        <w:rPr>
+          <w:rFonts w:asciiTheme="majorHAnsi" w:eastAsiaTheme="majorEastAsia" w:hAnsiTheme="majorHAnsi" w:cstheme="majorBidi"/>
+          <w:color w:val="4472C4" w:themeColor="accent1"/>
+        </w:rPr>
+        <w:alias w:val="Title"/>
+        <w:id w:val="78404852"/>
+        <w:placeholder>
+          <w:docPart w:val="640C724044ED40E5BFBAD3D09892BF97"/>
+        </w:placeholder>
+        <w:dataBinding w:prefixMappings="xmlns:ns0='http://schemas.openxmlformats.org/package/2006/metadata/core-properties' xmlns:ns1='http://purl.org/dc/elements/1.1/'" w:xpath="/ns0:coreProperties[1]/ns1:title[1]" w:storeItemID="{6C3C8BC8-F283-45AE-878A-BAB7291924A1}"/>
+        <w:text/>
+      </w:sdtPr>
+      <w:sdtContent>
+        <w:r>
+          <w:rPr>
+            <w:rFonts w:asciiTheme="majorHAnsi" w:eastAsiaTheme="majorEastAsia" w:hAnsiTheme="majorHAnsi" w:cstheme="majorBidi"/>
+            <w:color w:val="4472C4" w:themeColor="accent1"/>
+            <w:lang w:val="en-CH"/>
+          </w:rPr>
+          <w:t>Doc_JBA_v.1.0.0_TS_OQ</w:t>
+        </w:r>
+      </w:sdtContent>
+    </w:sdt>
+    <w:r>
+      <w:rPr>
+        <w:rFonts w:asciiTheme="majorHAnsi" w:eastAsiaTheme="majorEastAsia" w:hAnsiTheme="majorHAnsi" w:cstheme="majorBidi"/>
+        <w:color w:val="4472C4" w:themeColor="accent1"/>
+      </w:rPr>
+      <w:ptab w:relativeTo="margin" w:alignment="right" w:leader="none"/>
+    </w:r>
+    <w:sdt>
+      <w:sdtPr>
+        <w:rPr>
+          <w:rFonts w:asciiTheme="majorHAnsi" w:eastAsiaTheme="majorEastAsia" w:hAnsiTheme="majorHAnsi" w:cstheme="majorBidi"/>
+          <w:color w:val="4472C4" w:themeColor="accent1"/>
+        </w:rPr>
+        <w:alias w:val="Date"/>
+        <w:id w:val="78404859"/>
+        <w:placeholder>
+          <w:docPart w:val="34CED56C1D7043178CE397E931E8DBE0"/>
+        </w:placeholder>
+        <w:dataBinding w:prefixMappings="xmlns:ns0='http://schemas.microsoft.com/office/2006/coverPageProps'" w:xpath="/ns0:CoverPageProperties[1]/ns0:PublishDate[1]" w:storeItemID="{55AF091B-3C7A-41E3-B477-F2FDAA23CFDA}"/>
+        <w:date w:fullDate="2020-06-05T00:00:00Z">
+          <w:dateFormat w:val="MMMM d, yyyy"/>
+          <w:lid w:val="en-US"/>
+          <w:storeMappedDataAs w:val="dateTime"/>
+          <w:calendar w:val="gregorian"/>
+        </w:date>
+      </w:sdtPr>
+      <w:sdtContent>
+        <w:r>
+          <w:rPr>
+            <w:rFonts w:asciiTheme="majorHAnsi" w:eastAsiaTheme="majorEastAsia" w:hAnsiTheme="majorHAnsi" w:cstheme="majorBidi"/>
+            <w:color w:val="4472C4" w:themeColor="accent1"/>
+            <w:lang w:val="en-US"/>
+          </w:rPr>
+          <w:t>June 5, 2020</w:t>
+        </w:r>
+      </w:sdtContent>
+    </w:sdt>
+  </w:p>
+  <w:p>
+    <w:pPr>
+      <w:pStyle w:val="Header"/>
+      <w:rPr>
+        <w:lang w:val="sv-SE"/>
+      </w:rPr>
+    </w:pPr>
+  </w:p>
+</w:hdr>
 </file>
 
 <file path=word/numbering.xml><?xml version="1.0" encoding="utf-8"?>
@@ -2939,7 +3415,652 @@
       </w:tblBorders>
     </w:tblPr>
   </w:style>
+  <w:style w:type="paragraph" w:styleId="Header">
+    <w:name w:val="header"/>
+    <w:basedOn w:val="Normal"/>
+    <w:link w:val="HeaderChar"/>
+    <w:uiPriority w:val="99"/>
+    <w:unhideWhenUsed/>
+    <w:rsid w:val="006458DE"/>
+    <w:pPr>
+      <w:tabs>
+        <w:tab w:val="center" w:pos="4513"/>
+        <w:tab w:val="right" w:pos="9026"/>
+      </w:tabs>
+    </w:pPr>
+  </w:style>
+  <w:style w:type="character" w:customStyle="1" w:styleId="HeaderChar">
+    <w:name w:val="Header Char"/>
+    <w:basedOn w:val="DefaultParagraphFont"/>
+    <w:link w:val="Header"/>
+    <w:uiPriority w:val="99"/>
+    <w:rsid w:val="006458DE"/>
+  </w:style>
+  <w:style w:type="paragraph" w:styleId="Footer">
+    <w:name w:val="footer"/>
+    <w:basedOn w:val="Normal"/>
+    <w:link w:val="FooterChar"/>
+    <w:uiPriority w:val="99"/>
+    <w:unhideWhenUsed/>
+    <w:rsid w:val="006458DE"/>
+    <w:pPr>
+      <w:tabs>
+        <w:tab w:val="center" w:pos="4513"/>
+        <w:tab w:val="right" w:pos="9026"/>
+      </w:tabs>
+    </w:pPr>
+  </w:style>
+  <w:style w:type="character" w:customStyle="1" w:styleId="FooterChar">
+    <w:name w:val="Footer Char"/>
+    <w:basedOn w:val="DefaultParagraphFont"/>
+    <w:link w:val="Footer"/>
+    <w:uiPriority w:val="99"/>
+    <w:rsid w:val="006458DE"/>
+  </w:style>
 </w:styles>
+</file>
+
+<file path=word/glossary/document.xml><?xml version="1.0" encoding="utf-8"?>
+<w:glossaryDocument xmlns:wpc="http://schemas.microsoft.com/office/word/2010/wordprocessingCanvas" xmlns:cx="http://schemas.microsoft.com/office/drawing/2014/chartex" xmlns:cx1="http://schemas.microsoft.com/office/drawing/2015/9/8/chartex" xmlns:cx2="http://schemas.microsoft.com/office/drawing/2015/10/21/chartex" xmlns:cx3="http://schemas.microsoft.com/office/drawing/2016/5/9/chartex" xmlns:cx4="http://schemas.microsoft.com/office/drawing/2016/5/10/chartex" xmlns:cx5="http://schemas.microsoft.com/office/drawing/2016/5/11/chartex" xmlns:cx6="http://schemas.microsoft.com/office/drawing/2016/5/12/chartex" xmlns:cx7="http://schemas.microsoft.com/office/drawing/2016/5/13/chartex" xmlns:cx8="http://schemas.microsoft.com/office/drawing/2016/5/14/chartex" xmlns:mc="http://schemas.openxmlformats.org/markup-compatibility/2006" xmlns:aink="http://schemas.microsoft.com/office/drawing/2016/ink" xmlns:am3d="http://schemas.microsoft.com/office/drawing/2017/model3d" xmlns:o="urn:schemas-microsoft-com:office:office" xmlns:r="http://schemas.openxmlformats.org/officeDocument/2006/relationships" xmlns:m="http://schemas.openxmlformats.org/officeDocument/2006/math" xmlns:v="urn:schemas-microsoft-com:vml" xmlns:wp14="http://schemas.microsoft.com/office/word/2010/wordprocessingDrawing" xmlns:wp="http://schemas.openxmlformats.org/drawingml/2006/wordprocessingDrawing" xmlns:w10="urn:schemas-microsoft-com:office:word" xmlns:w="http://schemas.openxmlformats.org/wordprocessingml/2006/main" xmlns:w14="http://schemas.microsoft.com/office/word/2010/wordml" xmlns:w15="http://schemas.microsoft.com/office/word/2012/wordml" xmlns:w16cid="http://schemas.microsoft.com/office/word/2016/wordml/cid" xmlns:w16se="http://schemas.microsoft.com/office/word/2015/wordml/symex" xmlns:wpg="http://schemas.microsoft.com/office/word/2010/wordprocessingGroup" xmlns:wpi="http://schemas.microsoft.com/office/word/2010/wordprocessingInk" xmlns:wne="http://schemas.microsoft.com/office/word/2006/wordml" xmlns:wps="http://schemas.microsoft.com/office/word/2010/wordprocessingShape" mc:Ignorable="w14 w15 w16se w16cid wp14">
+  <w:docParts>
+    <w:docPart>
+      <w:docPartPr>
+        <w:name w:val="640C724044ED40E5BFBAD3D09892BF97"/>
+        <w:category>
+          <w:name w:val="General"/>
+          <w:gallery w:val="placeholder"/>
+        </w:category>
+        <w:types>
+          <w:type w:val="bbPlcHdr"/>
+        </w:types>
+        <w:behaviors>
+          <w:behavior w:val="content"/>
+        </w:behaviors>
+        <w:guid w:val="{CDDE9651-C77C-4D04-AB0C-B5932CD3C63E}"/>
+      </w:docPartPr>
+      <w:docPartBody>
+        <w:p>
+          <w:pPr>
+            <w:pStyle w:val="640C724044ED40E5BFBAD3D09892BF97"/>
+          </w:pPr>
+          <w:r>
+            <w:rPr>
+              <w:rFonts w:asciiTheme="majorHAnsi" w:eastAsiaTheme="majorEastAsia" w:hAnsiTheme="majorHAnsi" w:cstheme="majorBidi"/>
+              <w:color w:val="4472C4" w:themeColor="accent1"/>
+              <w:sz w:val="27"/>
+              <w:szCs w:val="27"/>
+            </w:rPr>
+            <w:t>[Document title]</w:t>
+          </w:r>
+        </w:p>
+      </w:docPartBody>
+    </w:docPart>
+    <w:docPart>
+      <w:docPartPr>
+        <w:name w:val="34CED56C1D7043178CE397E931E8DBE0"/>
+        <w:category>
+          <w:name w:val="General"/>
+          <w:gallery w:val="placeholder"/>
+        </w:category>
+        <w:types>
+          <w:type w:val="bbPlcHdr"/>
+        </w:types>
+        <w:behaviors>
+          <w:behavior w:val="content"/>
+        </w:behaviors>
+        <w:guid w:val="{B781B0D8-BDDF-4C3B-9514-1531DB8C4962}"/>
+      </w:docPartPr>
+      <w:docPartBody>
+        <w:p>
+          <w:pPr>
+            <w:pStyle w:val="34CED56C1D7043178CE397E931E8DBE0"/>
+          </w:pPr>
+          <w:r>
+            <w:rPr>
+              <w:rFonts w:asciiTheme="majorHAnsi" w:eastAsiaTheme="majorEastAsia" w:hAnsiTheme="majorHAnsi" w:cstheme="majorBidi"/>
+              <w:color w:val="4472C4" w:themeColor="accent1"/>
+              <w:sz w:val="27"/>
+              <w:szCs w:val="27"/>
+            </w:rPr>
+            <w:t>[Date]</w:t>
+          </w:r>
+        </w:p>
+      </w:docPartBody>
+    </w:docPart>
+  </w:docParts>
+</w:glossaryDocument>
+</file>
+
+<file path=word/glossary/fontTable.xml><?xml version="1.0" encoding="utf-8"?>
+<w:fonts xmlns:mc="http://schemas.openxmlformats.org/markup-compatibility/2006" xmlns:r="http://schemas.openxmlformats.org/officeDocument/2006/relationships" xmlns:w="http://schemas.openxmlformats.org/wordprocessingml/2006/main" xmlns:w14="http://schemas.microsoft.com/office/word/2010/wordml" xmlns:w15="http://schemas.microsoft.com/office/word/2012/wordml" xmlns:w16cid="http://schemas.microsoft.com/office/word/2016/wordml/cid" xmlns:w16se="http://schemas.microsoft.com/office/word/2015/wordml/symex" mc:Ignorable="w14 w15 w16se w16cid">
+  <w:font w:name="Calibri">
+    <w:panose1 w:val="020F0502020204030204"/>
+    <w:charset w:val="00"/>
+    <w:family w:val="swiss"/>
+    <w:pitch w:val="variable"/>
+    <w:sig w:usb0="E4002EFF" w:usb1="C000247B" w:usb2="00000009" w:usb3="00000000" w:csb0="000001FF" w:csb1="00000000"/>
+  </w:font>
+  <w:font w:name="Courier New">
+    <w:panose1 w:val="02070309020205020404"/>
+    <w:charset w:val="00"/>
+    <w:family w:val="modern"/>
+    <w:pitch w:val="fixed"/>
+    <w:sig w:usb0="E0002EFF" w:usb1="C0007843" w:usb2="00000009" w:usb3="00000000" w:csb0="000001FF" w:csb1="00000000"/>
+  </w:font>
+  <w:font w:name="Times New Roman">
+    <w:panose1 w:val="02020603050405020304"/>
+    <w:charset w:val="00"/>
+    <w:family w:val="roman"/>
+    <w:pitch w:val="variable"/>
+    <w:sig w:usb0="E0002EFF" w:usb1="C000785B" w:usb2="00000009" w:usb3="00000000" w:csb0="000001FF" w:csb1="00000000"/>
+  </w:font>
+  <w:font w:name="Wingdings">
+    <w:panose1 w:val="05000000000000000000"/>
+    <w:charset w:val="02"/>
+    <w:family w:val="auto"/>
+    <w:pitch w:val="variable"/>
+    <w:sig w:usb0="00000000" w:usb1="10000000" w:usb2="00000000" w:usb3="00000000" w:csb0="80000000" w:csb1="00000000"/>
+  </w:font>
+  <w:font w:name="Symbol">
+    <w:panose1 w:val="05050102010706020507"/>
+    <w:charset w:val="02"/>
+    <w:family w:val="roman"/>
+    <w:pitch w:val="variable"/>
+    <w:sig w:usb0="00000000" w:usb1="10000000" w:usb2="00000000" w:usb3="00000000" w:csb0="80000000" w:csb1="00000000"/>
+  </w:font>
+  <w:font w:name="Calibri Light">
+    <w:panose1 w:val="020F0302020204030204"/>
+    <w:charset w:val="00"/>
+    <w:family w:val="swiss"/>
+    <w:pitch w:val="variable"/>
+    <w:sig w:usb0="E4002EFF" w:usb1="C000247B" w:usb2="00000009" w:usb3="00000000" w:csb0="000001FF" w:csb1="00000000"/>
+  </w:font>
+</w:fonts>
+</file>
+
+<file path=word/glossary/settings.xml><?xml version="1.0" encoding="utf-8"?>
+<w:settings xmlns:mc="http://schemas.openxmlformats.org/markup-compatibility/2006" xmlns:o="urn:schemas-microsoft-com:office:office" xmlns:r="http://schemas.openxmlformats.org/officeDocument/2006/relationships" xmlns:m="http://schemas.openxmlformats.org/officeDocument/2006/math" xmlns:v="urn:schemas-microsoft-com:vml" xmlns:w10="urn:schemas-microsoft-com:office:word" xmlns:w="http://schemas.openxmlformats.org/wordprocessingml/2006/main" xmlns:w14="http://schemas.microsoft.com/office/word/2010/wordml" xmlns:w15="http://schemas.microsoft.com/office/word/2012/wordml" xmlns:w16cid="http://schemas.microsoft.com/office/word/2016/wordml/cid" xmlns:w16se="http://schemas.microsoft.com/office/word/2015/wordml/symex" xmlns:sl="http://schemas.openxmlformats.org/schemaLibrary/2006/main" mc:Ignorable="w14 w15 w16se w16cid">
+  <w:view w:val="normal"/>
+  <w:defaultTabStop w:val="720"/>
+  <w:characterSpacingControl w:val="doNotCompress"/>
+  <w:compat>
+    <w:useFELayout/>
+    <w:compatSetting w:name="compatibilityMode" w:uri="http://schemas.microsoft.com/office/word" w:val="15"/>
+    <w:compatSetting w:name="overrideTableStyleFontSizeAndJustification" w:uri="http://schemas.microsoft.com/office/word" w:val="1"/>
+    <w:compatSetting w:name="enableOpenTypeFeatures" w:uri="http://schemas.microsoft.com/office/word" w:val="1"/>
+    <w:compatSetting w:name="doNotFlipMirrorIndents" w:uri="http://schemas.microsoft.com/office/word" w:val="1"/>
+    <w:compatSetting w:name="differentiateMultirowTableHeaders" w:uri="http://schemas.microsoft.com/office/word" w:val="1"/>
+    <w:compatSetting w:name="useWord2013TrackBottomHyphenation" w:uri="http://schemas.microsoft.com/office/word" w:val="0"/>
+  </w:compat>
+  <w:rsids>
+    <w:rsidRoot w:val="00E72E50"/>
+    <w:rsid w:val="00350F62"/>
+    <w:rsid w:val="00E72E50"/>
+  </w:rsids>
+  <m:mathPr>
+    <m:mathFont m:val="Cambria Math"/>
+    <m:brkBin m:val="before"/>
+    <m:brkBinSub m:val="--"/>
+    <m:smallFrac m:val="0"/>
+    <m:dispDef/>
+    <m:lMargin m:val="0"/>
+    <m:rMargin m:val="0"/>
+    <m:defJc m:val="centerGroup"/>
+    <m:wrapIndent m:val="1440"/>
+    <m:intLim m:val="subSup"/>
+    <m:naryLim m:val="undOvr"/>
+  </m:mathPr>
+  <w:themeFontLang w:val="en-CH"/>
+  <w:clrSchemeMapping w:bg1="light1" w:t1="dark1" w:bg2="light2" w:t2="dark2" w:accent1="accent1" w:accent2="accent2" w:accent3="accent3" w:accent4="accent4" w:accent5="accent5" w:accent6="accent6" w:hyperlink="hyperlink" w:followedHyperlink="followedHyperlink"/>
+  <w:decimalSymbol w:val=","/>
+  <w:listSeparator w:val=","/>
+  <w15:chartTrackingRefBased/>
+</w:settings>
+</file>
+
+<file path=word/glossary/styles.xml><?xml version="1.0" encoding="utf-8"?>
+<w:styles xmlns:mc="http://schemas.openxmlformats.org/markup-compatibility/2006" xmlns:r="http://schemas.openxmlformats.org/officeDocument/2006/relationships" xmlns:w="http://schemas.openxmlformats.org/wordprocessingml/2006/main" xmlns:w14="http://schemas.microsoft.com/office/word/2010/wordml" xmlns:w15="http://schemas.microsoft.com/office/word/2012/wordml" xmlns:w16cid="http://schemas.microsoft.com/office/word/2016/wordml/cid" xmlns:w16se="http://schemas.microsoft.com/office/word/2015/wordml/symex" mc:Ignorable="w14 w15 w16se w16cid">
+  <w:docDefaults>
+    <w:rPrDefault>
+      <w:rPr>
+        <w:rFonts w:asciiTheme="minorHAnsi" w:eastAsiaTheme="minorEastAsia" w:hAnsiTheme="minorHAnsi" w:cstheme="minorBidi"/>
+        <w:sz w:val="22"/>
+        <w:szCs w:val="22"/>
+        <w:lang w:val="en-CH" w:eastAsia="en-CH" w:bidi="ar-SA"/>
+      </w:rPr>
+    </w:rPrDefault>
+    <w:pPrDefault>
+      <w:pPr>
+        <w:spacing w:after="160" w:line="259" w:lineRule="auto"/>
+      </w:pPr>
+    </w:pPrDefault>
+  </w:docDefaults>
+  <w:latentStyles w:defLockedState="0" w:defUIPriority="99" w:defSemiHidden="0" w:defUnhideWhenUsed="0" w:defQFormat="0" w:count="377">
+    <w:lsdException w:name="Normal" w:uiPriority="0" w:qFormat="1"/>
+    <w:lsdException w:name="heading 1" w:uiPriority="9" w:qFormat="1"/>
+    <w:lsdException w:name="heading 2" w:semiHidden="1" w:uiPriority="9" w:unhideWhenUsed="1" w:qFormat="1"/>
+    <w:lsdException w:name="heading 3" w:semiHidden="1" w:uiPriority="9" w:unhideWhenUsed="1" w:qFormat="1"/>
+    <w:lsdException w:name="heading 4" w:semiHidden="1" w:uiPriority="9" w:unhideWhenUsed="1" w:qFormat="1"/>
+    <w:lsdException w:name="heading 5" w:semiHidden="1" w:uiPriority="9" w:unhideWhenUsed="1" w:qFormat="1"/>
+    <w:lsdException w:name="heading 6" w:semiHidden="1" w:uiPriority="9" w:unhideWhenUsed="1" w:qFormat="1"/>
+    <w:lsdException w:name="heading 7" w:semiHidden="1" w:uiPriority="9" w:unhideWhenUsed="1" w:qFormat="1"/>
+    <w:lsdException w:name="heading 8" w:semiHidden="1" w:uiPriority="9" w:unhideWhenUsed="1" w:qFormat="1"/>
+    <w:lsdException w:name="heading 9" w:semiHidden="1" w:uiPriority="9" w:unhideWhenUsed="1" w:qFormat="1"/>
+    <w:lsdException w:name="index 1" w:semiHidden="1" w:unhideWhenUsed="1"/>
+    <w:lsdException w:name="index 2" w:semiHidden="1" w:unhideWhenUsed="1"/>
+    <w:lsdException w:name="index 3" w:semiHidden="1" w:unhideWhenUsed="1"/>
+    <w:lsdException w:name="index 4" w:semiHidden="1" w:unhideWhenUsed="1"/>
+    <w:lsdException w:name="index 5" w:semiHidden="1" w:unhideWhenUsed="1"/>
+    <w:lsdException w:name="index 6" w:semiHidden="1" w:unhideWhenUsed="1"/>
+    <w:lsdException w:name="index 7" w:semiHidden="1" w:unhideWhenUsed="1"/>
+    <w:lsdException w:name="index 8" w:semiHidden="1" w:unhideWhenUsed="1"/>
+    <w:lsdException w:name="index 9" w:semiHidden="1" w:unhideWhenUsed="1"/>
+    <w:lsdException w:name="toc 1" w:semiHidden="1" w:uiPriority="39" w:unhideWhenUsed="1"/>
+    <w:lsdException w:name="toc 2" w:semiHidden="1" w:uiPriority="39" w:unhideWhenUsed="1"/>
+    <w:lsdException w:name="toc 3" w:semiHidden="1" w:uiPriority="39" w:unhideWhenUsed="1"/>
+    <w:lsdException w:name="toc 4" w:semiHidden="1" w:uiPriority="39" w:unhideWhenUsed="1"/>
+    <w:lsdException w:name="toc 5" w:semiHidden="1" w:uiPriority="39" w:unhideWhenUsed="1"/>
+    <w:lsdException w:name="toc 6" w:semiHidden="1" w:uiPriority="39" w:unhideWhenUsed="1"/>
+    <w:lsdException w:name="toc 7" w:semiHidden="1" w:uiPriority="39" w:unhideWhenUsed="1"/>
+    <w:lsdException w:name="toc 8" w:semiHidden="1" w:uiPriority="39" w:unhideWhenUsed="1"/>
+    <w:lsdException w:name="toc 9" w:semiHidden="1" w:uiPriority="39" w:unhideWhenUsed="1"/>
+    <w:lsdException w:name="Normal Indent" w:semiHidden="1" w:unhideWhenUsed="1"/>
+    <w:lsdException w:name="footnote text" w:semiHidden="1" w:unhideWhenUsed="1"/>
+    <w:lsdException w:name="annotation text" w:semiHidden="1" w:unhideWhenUsed="1"/>
+    <w:lsdException w:name="header" w:semiHidden="1" w:unhideWhenUsed="1"/>
+    <w:lsdException w:name="footer" w:semiHidden="1" w:unhideWhenUsed="1"/>
+    <w:lsdException w:name="index heading" w:semiHidden="1" w:unhideWhenUsed="1"/>
+    <w:lsdException w:name="caption" w:semiHidden="1" w:uiPriority="35" w:unhideWhenUsed="1" w:qFormat="1"/>
+    <w:lsdException w:name="table of figures" w:semiHidden="1" w:unhideWhenUsed="1"/>
+    <w:lsdException w:name="envelope address" w:semiHidden="1" w:unhideWhenUsed="1"/>
+    <w:lsdException w:name="envelope return" w:semiHidden="1" w:unhideWhenUsed="1"/>
+    <w:lsdException w:name="footnote reference" w:semiHidden="1" w:unhideWhenUsed="1"/>
+    <w:lsdException w:name="annotation reference" w:semiHidden="1" w:unhideWhenUsed="1"/>
+    <w:lsdException w:name="line number" w:semiHidden="1" w:unhideWhenUsed="1"/>
+    <w:lsdException w:name="page number" w:semiHidden="1" w:unhideWhenUsed="1"/>
+    <w:lsdException w:name="endnote reference" w:semiHidden="1" w:unhideWhenUsed="1"/>
+    <w:lsdException w:name="endnote text" w:semiHidden="1" w:unhideWhenUsed="1"/>
+    <w:lsdException w:name="table of authorities" w:semiHidden="1" w:unhideWhenUsed="1"/>
+    <w:lsdException w:name="macro" w:semiHidden="1" w:unhideWhenUsed="1"/>
+    <w:lsdException w:name="toa heading" w:semiHidden="1" w:unhideWhenUsed="1"/>
+    <w:lsdException w:name="List" w:semiHidden="1" w:unhideWhenUsed="1"/>
+    <w:lsdException w:name="List Bullet" w:semiHidden="1" w:unhideWhenUsed="1"/>
+    <w:lsdException w:name="List Number" w:semiHidden="1" w:unhideWhenUsed="1"/>
+    <w:lsdException w:name="List 2" w:semiHidden="1" w:unhideWhenUsed="1"/>
+    <w:lsdException w:name="List 3" w:semiHidden="1" w:unhideWhenUsed="1"/>
+    <w:lsdException w:name="List 4" w:semiHidden="1" w:unhideWhenUsed="1"/>
+    <w:lsdException w:name="List 5" w:semiHidden="1" w:unhideWhenUsed="1"/>
+    <w:lsdException w:name="List Bullet 2" w:semiHidden="1" w:unhideWhenUsed="1"/>
+    <w:lsdException w:name="List Bullet 3" w:semiHidden="1" w:unhideWhenUsed="1"/>
+    <w:lsdException w:name="List Bullet 4" w:semiHidden="1" w:unhideWhenUsed="1"/>
+    <w:lsdException w:name="List Bullet 5" w:semiHidden="1" w:unhideWhenUsed="1"/>
+    <w:lsdException w:name="List Number 2" w:semiHidden="1" w:unhideWhenUsed="1"/>
+    <w:lsdException w:name="List Number 3" w:semiHidden="1" w:unhideWhenUsed="1"/>
+    <w:lsdException w:name="List Number 4" w:semiHidden="1" w:unhideWhenUsed="1"/>
+    <w:lsdException w:name="List Number 5" w:semiHidden="1" w:unhideWhenUsed="1"/>
+    <w:lsdException w:name="Title" w:uiPriority="10" w:qFormat="1"/>
+    <w:lsdException w:name="Closing" w:semiHidden="1" w:unhideWhenUsed="1"/>
+    <w:lsdException w:name="Signature" w:semiHidden="1" w:unhideWhenUsed="1"/>
+    <w:lsdException w:name="Default Paragraph Font" w:semiHidden="1" w:uiPriority="1" w:unhideWhenUsed="1"/>
+    <w:lsdException w:name="Body Text" w:semiHidden="1" w:unhideWhenUsed="1"/>
+    <w:lsdException w:name="Body Text Indent" w:semiHidden="1" w:unhideWhenUsed="1"/>
+    <w:lsdException w:name="List Continue" w:semiHidden="1" w:unhideWhenUsed="1"/>
+    <w:lsdException w:name="List Continue 2" w:semiHidden="1" w:unhideWhenUsed="1"/>
+    <w:lsdException w:name="List Continue 3" w:semiHidden="1" w:unhideWhenUsed="1"/>
+    <w:lsdException w:name="List Continue 4" w:semiHidden="1" w:unhideWhenUsed="1"/>
+    <w:lsdException w:name="List Continue 5" w:semiHidden="1" w:unhideWhenUsed="1"/>
+    <w:lsdException w:name="Message Header" w:semiHidden="1" w:unhideWhenUsed="1"/>
+    <w:lsdException w:name="Subtitle" w:uiPriority="11" w:qFormat="1"/>
+    <w:lsdException w:name="Salutation" w:semiHidden="1" w:unhideWhenUsed="1"/>
+    <w:lsdException w:name="Date" w:semiHidden="1" w:unhideWhenUsed="1"/>
+    <w:lsdException w:name="Body Text First Indent" w:semiHidden="1" w:unhideWhenUsed="1"/>
+    <w:lsdException w:name="Body Text First Indent 2" w:semiHidden="1" w:unhideWhenUsed="1"/>
+    <w:lsdException w:name="Note Heading" w:semiHidden="1" w:unhideWhenUsed="1"/>
+    <w:lsdException w:name="Body Text 2" w:semiHidden="1" w:unhideWhenUsed="1"/>
+    <w:lsdException w:name="Body Text 3" w:semiHidden="1" w:unhideWhenUsed="1"/>
+    <w:lsdException w:name="Body Text Indent 2" w:semiHidden="1" w:unhideWhenUsed="1"/>
+    <w:lsdException w:name="Body Text Indent 3" w:semiHidden="1" w:unhideWhenUsed="1"/>
+    <w:lsdException w:name="Block Text" w:semiHidden="1" w:unhideWhenUsed="1"/>
+    <w:lsdException w:name="Hyperlink" w:semiHidden="1" w:unhideWhenUsed="1"/>
+    <w:lsdException w:name="FollowedHyperlink" w:semiHidden="1" w:unhideWhenUsed="1"/>
+    <w:lsdException w:name="Strong" w:uiPriority="22" w:qFormat="1"/>
+    <w:lsdException w:name="Emphasis" w:uiPriority="20" w:qFormat="1"/>
+    <w:lsdException w:name="Document Map" w:semiHidden="1" w:unhideWhenUsed="1"/>
+    <w:lsdException w:name="Plain Text" w:semiHidden="1" w:unhideWhenUsed="1"/>
+    <w:lsdException w:name="E-mail Signature" w:semiHidden="1" w:unhideWhenUsed="1"/>
+    <w:lsdException w:name="HTML Top of Form" w:semiHidden="1" w:unhideWhenUsed="1"/>
+    <w:lsdException w:name="HTML Bottom of Form" w:semiHidden="1" w:unhideWhenUsed="1"/>
+    <w:lsdException w:name="Normal (Web)" w:semiHidden="1" w:unhideWhenUsed="1"/>
+    <w:lsdException w:name="HTML Acronym" w:semiHidden="1" w:unhideWhenUsed="1"/>
+    <w:lsdException w:name="HTML Address" w:semiHidden="1" w:unhideWhenUsed="1"/>
+    <w:lsdException w:name="HTML Cite" w:semiHidden="1" w:unhideWhenUsed="1"/>
+    <w:lsdException w:name="HTML Code" w:semiHidden="1" w:unhideWhenUsed="1"/>
+    <w:lsdException w:name="HTML Definition" w:semiHidden="1" w:unhideWhenUsed="1"/>
+    <w:lsdException w:name="HTML Keyboard" w:semiHidden="1" w:unhideWhenUsed="1"/>
+    <w:lsdException w:name="HTML Preformatted" w:semiHidden="1" w:unhideWhenUsed="1"/>
+    <w:lsdException w:name="HTML Sample" w:semiHidden="1" w:unhideWhenUsed="1"/>
+    <w:lsdException w:name="HTML Typewriter" w:semiHidden="1" w:unhideWhenUsed="1"/>
+    <w:lsdException w:name="HTML Variable" w:semiHidden="1" w:unhideWhenUsed="1"/>
+    <w:lsdException w:name="Normal Table" w:semiHidden="1" w:unhideWhenUsed="1"/>
+    <w:lsdException w:name="annotation subject" w:semiHidden="1" w:unhideWhenUsed="1"/>
+    <w:lsdException w:name="No List" w:semiHidden="1" w:unhideWhenUsed="1"/>
+    <w:lsdException w:name="Outline List 1" w:semiHidden="1" w:unhideWhenUsed="1"/>
+    <w:lsdException w:name="Outline List 2" w:semiHidden="1" w:unhideWhenUsed="1"/>
+    <w:lsdException w:name="Outline List 3" w:semiHidden="1" w:unhideWhenUsed="1"/>
+    <w:lsdException w:name="Table Simple 1" w:semiHidden="1" w:unhideWhenUsed="1"/>
+    <w:lsdException w:name="Table Simple 2" w:semiHidden="1" w:unhideWhenUsed="1"/>
+    <w:lsdException w:name="Table Simple 3" w:semiHidden="1" w:unhideWhenUsed="1"/>
+    <w:lsdException w:name="Table Classic 1" w:semiHidden="1" w:unhideWhenUsed="1"/>
+    <w:lsdException w:name="Table Classic 2" w:semiHidden="1" w:unhideWhenUsed="1"/>
+    <w:lsdException w:name="Table Classic 3" w:semiHidden="1" w:unhideWhenUsed="1"/>
+    <w:lsdException w:name="Table Classic 4" w:semiHidden="1" w:unhideWhenUsed="1"/>
+    <w:lsdException w:name="Table Colorful 1" w:semiHidden="1" w:unhideWhenUsed="1"/>
+    <w:lsdException w:name="Table Colorful 2" w:semiHidden="1" w:unhideWhenUsed="1"/>
+    <w:lsdException w:name="Table Colorful 3" w:semiHidden="1" w:unhideWhenUsed="1"/>
+    <w:lsdException w:name="Table Columns 1" w:semiHidden="1" w:unhideWhenUsed="1"/>
+    <w:lsdException w:name="Table Columns 2" w:semiHidden="1" w:unhideWhenUsed="1"/>
+    <w:lsdException w:name="Table Columns 3" w:semiHidden="1" w:unhideWhenUsed="1"/>
+    <w:lsdException w:name="Table Columns 4" w:semiHidden="1" w:unhideWhenUsed="1"/>
+    <w:lsdException w:name="Table Columns 5" w:semiHidden="1" w:unhideWhenUsed="1"/>
+    <w:lsdException w:name="Table Grid 1" w:semiHidden="1" w:unhideWhenUsed="1"/>
+    <w:lsdException w:name="Table Grid 2" w:semiHidden="1" w:unhideWhenUsed="1"/>
+    <w:lsdException w:name="Table Grid 3" w:semiHidden="1" w:unhideWhenUsed="1"/>
+    <w:lsdException w:name="Table Grid 4" w:semiHidden="1" w:unhideWhenUsed="1"/>
+    <w:lsdException w:name="Table Grid 5" w:semiHidden="1" w:unhideWhenUsed="1"/>
+    <w:lsdException w:name="Table Grid 6" w:semiHidden="1" w:unhideWhenUsed="1"/>
+    <w:lsdException w:name="Table Grid 7" w:semiHidden="1" w:unhideWhenUsed="1"/>
+    <w:lsdException w:name="Table Grid 8" w:semiHidden="1" w:unhideWhenUsed="1"/>
+    <w:lsdException w:name="Table List 1" w:semiHidden="1" w:unhideWhenUsed="1"/>
+    <w:lsdException w:name="Table List 2" w:semiHidden="1" w:unhideWhenUsed="1"/>
+    <w:lsdException w:name="Table List 3" w:semiHidden="1" w:unhideWhenUsed="1"/>
+    <w:lsdException w:name="Table List 4" w:semiHidden="1" w:unhideWhenUsed="1"/>
+    <w:lsdException w:name="Table List 5" w:semiHidden="1" w:unhideWhenUsed="1"/>
+    <w:lsdException w:name="Table List 6" w:semiHidden="1" w:unhideWhenUsed="1"/>
+    <w:lsdException w:name="Table List 7" w:semiHidden="1" w:unhideWhenUsed="1"/>
+    <w:lsdException w:name="Table List 8" w:semiHidden="1" w:unhideWhenUsed="1"/>
+    <w:lsdException w:name="Table 3D effects 1" w:semiHidden="1" w:unhideWhenUsed="1"/>
+    <w:lsdException w:name="Table 3D effects 2" w:semiHidden="1" w:unhideWhenUsed="1"/>
+    <w:lsdException w:name="Table 3D effects 3" w:semiHidden="1" w:unhideWhenUsed="1"/>
+    <w:lsdException w:name="Table Contemporary" w:semiHidden="1" w:unhideWhenUsed="1"/>
+    <w:lsdException w:name="Table Elegant" w:semiHidden="1" w:unhideWhenUsed="1"/>
+    <w:lsdException w:name="Table Professional" w:semiHidden="1" w:unhideWhenUsed="1"/>
+    <w:lsdException w:name="Table Subtle 1" w:semiHidden="1" w:unhideWhenUsed="1"/>
+    <w:lsdException w:name="Table Subtle 2" w:semiHidden="1" w:unhideWhenUsed="1"/>
+    <w:lsdException w:name="Table Web 1" w:semiHidden="1" w:unhideWhenUsed="1"/>
+    <w:lsdException w:name="Table Web 2" w:semiHidden="1" w:unhideWhenUsed="1"/>
+    <w:lsdException w:name="Table Web 3" w:semiHidden="1" w:unhideWhenUsed="1"/>
+    <w:lsdException w:name="Balloon Text" w:semiHidden="1" w:unhideWhenUsed="1"/>
+    <w:lsdException w:name="Table Grid" w:uiPriority="39"/>
+    <w:lsdException w:name="Table Theme" w:semiHidden="1" w:unhideWhenUsed="1"/>
+    <w:lsdException w:name="Placeholder Text" w:semiHidden="1"/>
+    <w:lsdException w:name="No Spacing" w:uiPriority="1" w:qFormat="1"/>
+    <w:lsdException w:name="Light Shading" w:uiPriority="60"/>
+    <w:lsdException w:name="Light List" w:uiPriority="61"/>
+    <w:lsdException w:name="Light Grid" w:uiPriority="62"/>
+    <w:lsdException w:name="Medium Shading 1" w:uiPriority="63"/>
+    <w:lsdException w:name="Medium Shading 2" w:uiPriority="64"/>
+    <w:lsdException w:name="Medium List 1" w:uiPriority="65"/>
+    <w:lsdException w:name="Medium List 2" w:uiPriority="66"/>
+    <w:lsdException w:name="Medium Grid 1" w:uiPriority="67"/>
+    <w:lsdException w:name="Medium Grid 2" w:uiPriority="68"/>
+    <w:lsdException w:name="Medium Grid 3" w:uiPriority="69"/>
+    <w:lsdException w:name="Dark List" w:uiPriority="70"/>
+    <w:lsdException w:name="Colorful Shading" w:uiPriority="71"/>
+    <w:lsdException w:name="Colorful List" w:uiPriority="72"/>
+    <w:lsdException w:name="Colorful Grid" w:uiPriority="73"/>
+    <w:lsdException w:name="Light Shading Accent 1" w:uiPriority="60"/>
+    <w:lsdException w:name="Light List Accent 1" w:uiPriority="61"/>
+    <w:lsdException w:name="Light Grid Accent 1" w:uiPriority="62"/>
+    <w:lsdException w:name="Medium Shading 1 Accent 1" w:uiPriority="63"/>
+    <w:lsdException w:name="Medium Shading 2 Accent 1" w:uiPriority="64"/>
+    <w:lsdException w:name="Medium List 1 Accent 1" w:uiPriority="65"/>
+    <w:lsdException w:name="Revision" w:semiHidden="1"/>
+    <w:lsdException w:name="List Paragraph" w:uiPriority="34" w:qFormat="1"/>
+    <w:lsdException w:name="Quote" w:uiPriority="29" w:qFormat="1"/>
+    <w:lsdException w:name="Intense Quote" w:uiPriority="30" w:qFormat="1"/>
+    <w:lsdException w:name="Medium List 2 Accent 1" w:uiPriority="66"/>
+    <w:lsdException w:name="Medium Grid 1 Accent 1" w:uiPriority="67"/>
+    <w:lsdException w:name="Medium Grid 2 Accent 1" w:uiPriority="68"/>
+    <w:lsdException w:name="Medium Grid 3 Accent 1" w:uiPriority="69"/>
+    <w:lsdException w:name="Dark List Accent 1" w:uiPriority="70"/>
+    <w:lsdException w:name="Colorful Shading Accent 1" w:uiPriority="71"/>
+    <w:lsdException w:name="Colorful List Accent 1" w:uiPriority="72"/>
+    <w:lsdException w:name="Colorful Grid Accent 1" w:uiPriority="73"/>
+    <w:lsdException w:name="Light Shading Accent 2" w:uiPriority="60"/>
+    <w:lsdException w:name="Light List Accent 2" w:uiPriority="61"/>
+    <w:lsdException w:name="Light Grid Accent 2" w:uiPriority="62"/>
+    <w:lsdException w:name="Medium Shading 1 Accent 2" w:uiPriority="63"/>
+    <w:lsdException w:name="Medium Shading 2 Accent 2" w:uiPriority="64"/>
+    <w:lsdException w:name="Medium List 1 Accent 2" w:uiPriority="65"/>
+    <w:lsdException w:name="Medium List 2 Accent 2" w:uiPriority="66"/>
+    <w:lsdException w:name="Medium Grid 1 Accent 2" w:uiPriority="67"/>
+    <w:lsdException w:name="Medium Grid 2 Accent 2" w:uiPriority="68"/>
+    <w:lsdException w:name="Medium Grid 3 Accent 2" w:uiPriority="69"/>
+    <w:lsdException w:name="Dark List Accent 2" w:uiPriority="70"/>
+    <w:lsdException w:name="Colorful Shading Accent 2" w:uiPriority="71"/>
+    <w:lsdException w:name="Colorful List Accent 2" w:uiPriority="72"/>
+    <w:lsdException w:name="Colorful Grid Accent 2" w:uiPriority="73"/>
+    <w:lsdException w:name="Light Shading Accent 3" w:uiPriority="60"/>
+    <w:lsdException w:name="Light List Accent 3" w:uiPriority="61"/>
+    <w:lsdException w:name="Light Grid Accent 3" w:uiPriority="62"/>
+    <w:lsdException w:name="Medium Shading 1 Accent 3" w:uiPriority="63"/>
+    <w:lsdException w:name="Medium Shading 2 Accent 3" w:uiPriority="64"/>
+    <w:lsdException w:name="Medium List 1 Accent 3" w:uiPriority="65"/>
+    <w:lsdException w:name="Medium List 2 Accent 3" w:uiPriority="66"/>
+    <w:lsdException w:name="Medium Grid 1 Accent 3" w:uiPriority="67"/>
+    <w:lsdException w:name="Medium Grid 2 Accent 3" w:uiPriority="68"/>
+    <w:lsdException w:name="Medium Grid 3 Accent 3" w:uiPriority="69"/>
+    <w:lsdException w:name="Dark List Accent 3" w:uiPriority="70"/>
+    <w:lsdException w:name="Colorful Shading Accent 3" w:uiPriority="71"/>
+    <w:lsdException w:name="Colorful List Accent 3" w:uiPriority="72"/>
+    <w:lsdException w:name="Colorful Grid Accent 3" w:uiPriority="73"/>
+    <w:lsdException w:name="Light Shading Accent 4" w:uiPriority="60"/>
+    <w:lsdException w:name="Light List Accent 4" w:uiPriority="61"/>
+    <w:lsdException w:name="Light Grid Accent 4" w:uiPriority="62"/>
+    <w:lsdException w:name="Medium Shading 1 Accent 4" w:uiPriority="63"/>
+    <w:lsdException w:name="Medium Shading 2 Accent 4" w:uiPriority="64"/>
+    <w:lsdException w:name="Medium List 1 Accent 4" w:uiPriority="65"/>
+    <w:lsdException w:name="Medium List 2 Accent 4" w:uiPriority="66"/>
+    <w:lsdException w:name="Medium Grid 1 Accent 4" w:uiPriority="67"/>
+    <w:lsdException w:name="Medium Grid 2 Accent 4" w:uiPriority="68"/>
+    <w:lsdException w:name="Medium Grid 3 Accent 4" w:uiPriority="69"/>
+    <w:lsdException w:name="Dark List Accent 4" w:uiPriority="70"/>
+    <w:lsdException w:name="Colorful Shading Accent 4" w:uiPriority="71"/>
+    <w:lsdException w:name="Colorful List Accent 4" w:uiPriority="72"/>
+    <w:lsdException w:name="Colorful Grid Accent 4" w:uiPriority="73"/>
+    <w:lsdException w:name="Light Shading Accent 5" w:uiPriority="60"/>
+    <w:lsdException w:name="Light List Accent 5" w:uiPriority="61"/>
+    <w:lsdException w:name="Light Grid Accent 5" w:uiPriority="62"/>
+    <w:lsdException w:name="Medium Shading 1 Accent 5" w:uiPriority="63"/>
+    <w:lsdException w:name="Medium Shading 2 Accent 5" w:uiPriority="64"/>
+    <w:lsdException w:name="Medium List 1 Accent 5" w:uiPriority="65"/>
+    <w:lsdException w:name="Medium List 2 Accent 5" w:uiPriority="66"/>
+    <w:lsdException w:name="Medium Grid 1 Accent 5" w:uiPriority="67"/>
+    <w:lsdException w:name="Medium Grid 2 Accent 5" w:uiPriority="68"/>
+    <w:lsdException w:name="Medium Grid 3 Accent 5" w:uiPriority="69"/>
+    <w:lsdException w:name="Dark List Accent 5" w:uiPriority="70"/>
+    <w:lsdException w:name="Colorful Shading Accent 5" w:uiPriority="71"/>
+    <w:lsdException w:name="Colorful List Accent 5" w:uiPriority="72"/>
+    <w:lsdException w:name="Colorful Grid Accent 5" w:uiPriority="73"/>
+    <w:lsdException w:name="Light Shading Accent 6" w:uiPriority="60"/>
+    <w:lsdException w:name="Light List Accent 6" w:uiPriority="61"/>
+    <w:lsdException w:name="Light Grid Accent 6" w:uiPriority="62"/>
+    <w:lsdException w:name="Medium Shading 1 Accent 6" w:uiPriority="63"/>
+    <w:lsdException w:name="Medium Shading 2 Accent 6" w:uiPriority="64"/>
+    <w:lsdException w:name="Medium List 1 Accent 6" w:uiPriority="65"/>
+    <w:lsdException w:name="Medium List 2 Accent 6" w:uiPriority="66"/>
+    <w:lsdException w:name="Medium Grid 1 Accent 6" w:uiPriority="67"/>
+    <w:lsdException w:name="Medium Grid 2 Accent 6" w:uiPriority="68"/>
+    <w:lsdException w:name="Medium Grid 3 Accent 6" w:uiPriority="69"/>
+    <w:lsdException w:name="Dark List Accent 6" w:uiPriority="70"/>
+    <w:lsdException w:name="Colorful Shading Accent 6" w:uiPriority="71"/>
+    <w:lsdException w:name="Colorful List Accent 6" w:uiPriority="72"/>
+    <w:lsdException w:name="Colorful Grid Accent 6" w:uiPriority="73"/>
+    <w:lsdException w:name="Subtle Emphasis" w:uiPriority="19" w:qFormat="1"/>
+    <w:lsdException w:name="Intense Emphasis" w:uiPriority="21" w:qFormat="1"/>
+    <w:lsdException w:name="Subtle Reference" w:uiPriority="31" w:qFormat="1"/>
+    <w:lsdException w:name="Intense Reference" w:uiPriority="32" w:qFormat="1"/>
+    <w:lsdException w:name="Book Title" w:uiPriority="33" w:qFormat="1"/>
+    <w:lsdException w:name="Bibliography" w:semiHidden="1" w:uiPriority="37" w:unhideWhenUsed="1"/>
+    <w:lsdException w:name="TOC Heading" w:semiHidden="1" w:uiPriority="39" w:unhideWhenUsed="1" w:qFormat="1"/>
+    <w:lsdException w:name="Plain Table 1" w:uiPriority="41"/>
+    <w:lsdException w:name="Plain Table 2" w:uiPriority="42"/>
+    <w:lsdException w:name="Plain Table 3" w:uiPriority="43"/>
+    <w:lsdException w:name="Plain Table 4" w:uiPriority="44"/>
+    <w:lsdException w:name="Plain Table 5" w:uiPriority="45"/>
+    <w:lsdException w:name="Grid Table Light" w:uiPriority="40"/>
+    <w:lsdException w:name="Grid Table 1 Light" w:uiPriority="46"/>
+    <w:lsdException w:name="Grid Table 2" w:uiPriority="47"/>
+    <w:lsdException w:name="Grid Table 3" w:uiPriority="48"/>
+    <w:lsdException w:name="Grid Table 4" w:uiPriority="49"/>
+    <w:lsdException w:name="Grid Table 5 Dark" w:uiPriority="50"/>
+    <w:lsdException w:name="Grid Table 6 Colorful" w:uiPriority="51"/>
+    <w:lsdException w:name="Grid Table 7 Colorful" w:uiPriority="52"/>
+    <w:lsdException w:name="Grid Table 1 Light Accent 1" w:uiPriority="46"/>
+    <w:lsdException w:name="Grid Table 2 Accent 1" w:uiPriority="47"/>
+    <w:lsdException w:name="Grid Table 3 Accent 1" w:uiPriority="48"/>
+    <w:lsdException w:name="Grid Table 4 Accent 1" w:uiPriority="49"/>
+    <w:lsdException w:name="Grid Table 5 Dark Accent 1" w:uiPriority="50"/>
+    <w:lsdException w:name="Grid Table 6 Colorful Accent 1" w:uiPriority="51"/>
+    <w:lsdException w:name="Grid Table 7 Colorful Accent 1" w:uiPriority="52"/>
+    <w:lsdException w:name="Grid Table 1 Light Accent 2" w:uiPriority="46"/>
+    <w:lsdException w:name="Grid Table 2 Accent 2" w:uiPriority="47"/>
+    <w:lsdException w:name="Grid Table 3 Accent 2" w:uiPriority="48"/>
+    <w:lsdException w:name="Grid Table 4 Accent 2" w:uiPriority="49"/>
+    <w:lsdException w:name="Grid Table 5 Dark Accent 2" w:uiPriority="50"/>
+    <w:lsdException w:name="Grid Table 6 Colorful Accent 2" w:uiPriority="51"/>
+    <w:lsdException w:name="Grid Table 7 Colorful Accent 2" w:uiPriority="52"/>
+    <w:lsdException w:name="Grid Table 1 Light Accent 3" w:uiPriority="46"/>
+    <w:lsdException w:name="Grid Table 2 Accent 3" w:uiPriority="47"/>
+    <w:lsdException w:name="Grid Table 3 Accent 3" w:uiPriority="48"/>
+    <w:lsdException w:name="Grid Table 4 Accent 3" w:uiPriority="49"/>
+    <w:lsdException w:name="Grid Table 5 Dark Accent 3" w:uiPriority="50"/>
+    <w:lsdException w:name="Grid Table 6 Colorful Accent 3" w:uiPriority="51"/>
+    <w:lsdException w:name="Grid Table 7 Colorful Accent 3" w:uiPriority="52"/>
+    <w:lsdException w:name="Grid Table 1 Light Accent 4" w:uiPriority="46"/>
+    <w:lsdException w:name="Grid Table 2 Accent 4" w:uiPriority="47"/>
+    <w:lsdException w:name="Grid Table 3 Accent 4" w:uiPriority="48"/>
+    <w:lsdException w:name="Grid Table 4 Accent 4" w:uiPriority="49"/>
+    <w:lsdException w:name="Grid Table 5 Dark Accent 4" w:uiPriority="50"/>
+    <w:lsdException w:name="Grid Table 6 Colorful Accent 4" w:uiPriority="51"/>
+    <w:lsdException w:name="Grid Table 7 Colorful Accent 4" w:uiPriority="52"/>
+    <w:lsdException w:name="Grid Table 1 Light Accent 5" w:uiPriority="46"/>
+    <w:lsdException w:name="Grid Table 2 Accent 5" w:uiPriority="47"/>
+    <w:lsdException w:name="Grid Table 3 Accent 5" w:uiPriority="48"/>
+    <w:lsdException w:name="Grid Table 4 Accent 5" w:uiPriority="49"/>
+    <w:lsdException w:name="Grid Table 5 Dark Accent 5" w:uiPriority="50"/>
+    <w:lsdException w:name="Grid Table 6 Colorful Accent 5" w:uiPriority="51"/>
+    <w:lsdException w:name="Grid Table 7 Colorful Accent 5" w:uiPriority="52"/>
+    <w:lsdException w:name="Grid Table 1 Light Accent 6" w:uiPriority="46"/>
+    <w:lsdException w:name="Grid Table 2 Accent 6" w:uiPriority="47"/>
+    <w:lsdException w:name="Grid Table 3 Accent 6" w:uiPriority="48"/>
+    <w:lsdException w:name="Grid Table 4 Accent 6" w:uiPriority="49"/>
+    <w:lsdException w:name="Grid Table 5 Dark Accent 6" w:uiPriority="50"/>
+    <w:lsdException w:name="Grid Table 6 Colorful Accent 6" w:uiPriority="51"/>
+    <w:lsdException w:name="Grid Table 7 Colorful Accent 6" w:uiPriority="52"/>
+    <w:lsdException w:name="List Table 1 Light" w:uiPriority="46"/>
+    <w:lsdException w:name="List Table 2" w:uiPriority="47"/>
+    <w:lsdException w:name="List Table 3" w:uiPriority="48"/>
+    <w:lsdException w:name="List Table 4" w:uiPriority="49"/>
+    <w:lsdException w:name="List Table 5 Dark" w:uiPriority="50"/>
+    <w:lsdException w:name="List Table 6 Colorful" w:uiPriority="51"/>
+    <w:lsdException w:name="List Table 7 Colorful" w:uiPriority="52"/>
+    <w:lsdException w:name="List Table 1 Light Accent 1" w:uiPriority="46"/>
+    <w:lsdException w:name="List Table 2 Accent 1" w:uiPriority="47"/>
+    <w:lsdException w:name="List Table 3 Accent 1" w:uiPriority="48"/>
+    <w:lsdException w:name="List Table 4 Accent 1" w:uiPriority="49"/>
+    <w:lsdException w:name="List Table 5 Dark Accent 1" w:uiPriority="50"/>
+    <w:lsdException w:name="List Table 6 Colorful Accent 1" w:uiPriority="51"/>
+    <w:lsdException w:name="List Table 7 Colorful Accent 1" w:uiPriority="52"/>
+    <w:lsdException w:name="List Table 1 Light Accent 2" w:uiPriority="46"/>
+    <w:lsdException w:name="List Table 2 Accent 2" w:uiPriority="47"/>
+    <w:lsdException w:name="List Table 3 Accent 2" w:uiPriority="48"/>
+    <w:lsdException w:name="List Table 4 Accent 2" w:uiPriority="49"/>
+    <w:lsdException w:name="List Table 5 Dark Accent 2" w:uiPriority="50"/>
+    <w:lsdException w:name="List Table 6 Colorful Accent 2" w:uiPriority="51"/>
+    <w:lsdException w:name="List Table 7 Colorful Accent 2" w:uiPriority="52"/>
+    <w:lsdException w:name="List Table 1 Light Accent 3" w:uiPriority="46"/>
+    <w:lsdException w:name="List Table 2 Accent 3" w:uiPriority="47"/>
+    <w:lsdException w:name="List Table 3 Accent 3" w:uiPriority="48"/>
+    <w:lsdException w:name="List Table 4 Accent 3" w:uiPriority="49"/>
+    <w:lsdException w:name="List Table 5 Dark Accent 3" w:uiPriority="50"/>
+    <w:lsdException w:name="List Table 6 Colorful Accent 3" w:uiPriority="51"/>
+    <w:lsdException w:name="List Table 7 Colorful Accent 3" w:uiPriority="52"/>
+    <w:lsdException w:name="List Table 1 Light Accent 4" w:uiPriority="46"/>
+    <w:lsdException w:name="List Table 2 Accent 4" w:uiPriority="47"/>
+    <w:lsdException w:name="List Table 3 Accent 4" w:uiPriority="48"/>
+    <w:lsdException w:name="List Table 4 Accent 4" w:uiPriority="49"/>
+    <w:lsdException w:name="List Table 5 Dark Accent 4" w:uiPriority="50"/>
+    <w:lsdException w:name="List Table 6 Colorful Accent 4" w:uiPriority="51"/>
+    <w:lsdException w:name="List Table 7 Colorful Accent 4" w:uiPriority="52"/>
+    <w:lsdException w:name="List Table 1 Light Accent 5" w:uiPriority="46"/>
+    <w:lsdException w:name="List Table 2 Accent 5" w:uiPriority="47"/>
+    <w:lsdException w:name="List Table 3 Accent 5" w:uiPriority="48"/>
+    <w:lsdException w:name="List Table 4 Accent 5" w:uiPriority="49"/>
+    <w:lsdException w:name="List Table 5 Dark Accent 5" w:uiPriority="50"/>
+    <w:lsdException w:name="List Table 6 Colorful Accent 5" w:uiPriority="51"/>
+    <w:lsdException w:name="List Table 7 Colorful Accent 5" w:uiPriority="52"/>
+    <w:lsdException w:name="List Table 1 Light Accent 6" w:uiPriority="46"/>
+    <w:lsdException w:name="List Table 2 Accent 6" w:uiPriority="47"/>
+    <w:lsdException w:name="List Table 3 Accent 6" w:uiPriority="48"/>
+    <w:lsdException w:name="List Table 4 Accent 6" w:uiPriority="49"/>
+    <w:lsdException w:name="List Table 5 Dark Accent 6" w:uiPriority="50"/>
+    <w:lsdException w:name="List Table 6 Colorful Accent 6" w:uiPriority="51"/>
+    <w:lsdException w:name="List Table 7 Colorful Accent 6" w:uiPriority="52"/>
+    <w:lsdException w:name="Mention" w:semiHidden="1" w:unhideWhenUsed="1"/>
+    <w:lsdException w:name="Smart Hyperlink" w:semiHidden="1" w:unhideWhenUsed="1"/>
+    <w:lsdException w:name="Hashtag" w:semiHidden="1" w:unhideWhenUsed="1"/>
+    <w:lsdException w:name="Unresolved Mention" w:semiHidden="1" w:unhideWhenUsed="1"/>
+    <w:lsdException w:name="Smart Link" w:semiHidden="1" w:unhideWhenUsed="1"/>
+    <w:lsdException w:name="Smart Link Error" w:semiHidden="1" w:unhideWhenUsed="1"/>
+  </w:latentStyles>
+  <w:style w:type="paragraph" w:default="1" w:styleId="Normal">
+    <w:name w:val="Normal"/>
+    <w:qFormat/>
+  </w:style>
+  <w:style w:type="character" w:default="1" w:styleId="DefaultParagraphFont">
+    <w:name w:val="Default Paragraph Font"/>
+    <w:uiPriority w:val="1"/>
+    <w:semiHidden/>
+    <w:unhideWhenUsed/>
+  </w:style>
+  <w:style w:type="table" w:default="1" w:styleId="TableNormal">
+    <w:name w:val="Normal Table"/>
+    <w:uiPriority w:val="99"/>
+    <w:semiHidden/>
+    <w:unhideWhenUsed/>
+    <w:tblPr>
+      <w:tblInd w:w="0" w:type="dxa"/>
+      <w:tblCellMar>
+        <w:top w:w="0" w:type="dxa"/>
+        <w:left w:w="108" w:type="dxa"/>
+        <w:bottom w:w="0" w:type="dxa"/>
+        <w:right w:w="108" w:type="dxa"/>
+      </w:tblCellMar>
+    </w:tblPr>
+  </w:style>
+  <w:style w:type="numbering" w:default="1" w:styleId="NoList">
+    <w:name w:val="No List"/>
+    <w:uiPriority w:val="99"/>
+    <w:semiHidden/>
+    <w:unhideWhenUsed/>
+  </w:style>
+  <w:style w:type="paragraph" w:customStyle="1" w:styleId="640C724044ED40E5BFBAD3D09892BF97">
+    <w:name w:val="640C724044ED40E5BFBAD3D09892BF97"/>
+    <w:rsid w:val="00E72E50"/>
+  </w:style>
+  <w:style w:type="paragraph" w:customStyle="1" w:styleId="34CED56C1D7043178CE397E931E8DBE0">
+    <w:name w:val="34CED56C1D7043178CE397E931E8DBE0"/>
+    <w:rsid w:val="00E72E50"/>
+  </w:style>
+</w:styles>
+</file>
+
+<file path=word/glossary/webSettings.xml><?xml version="1.0" encoding="utf-8"?>
+<w:webSettings xmlns:mc="http://schemas.openxmlformats.org/markup-compatibility/2006" xmlns:r="http://schemas.openxmlformats.org/officeDocument/2006/relationships" xmlns:w="http://schemas.openxmlformats.org/wordprocessingml/2006/main" xmlns:w14="http://schemas.microsoft.com/office/word/2010/wordml" xmlns:w15="http://schemas.microsoft.com/office/word/2012/wordml" xmlns:w16cid="http://schemas.microsoft.com/office/word/2016/wordml/cid" xmlns:w16se="http://schemas.microsoft.com/office/word/2015/wordml/symex" mc:Ignorable="w14 w15 w16se w16cid">
+  <w:optimizeForBrowser/>
+  <w:allowPNG/>
+</w:webSettings>
 </file>
 
 <file path=word/theme/theme1.xml><?xml version="1.0" encoding="utf-8"?>
@@ -3201,4 +4322,23 @@
     </a:ext>
   </a:extLst>
 </a:theme>
+</file>
+
+<file path=customXml/item1.xml><?xml version="1.0" encoding="utf-8"?>
+<CoverPageProperties xmlns="http://schemas.microsoft.com/office/2006/coverPageProps">
+  <PublishDate>2020-06-05T00:00:00</PublishDate>
+  <Abstract/>
+  <CompanyAddress/>
+  <CompanyPhone/>
+  <CompanyFax/>
+  <CompanyEmail/>
+</CoverPageProperties>
+</file>
+
+<file path=customXml/itemProps1.xml><?xml version="1.0" encoding="utf-8"?>
+<ds:datastoreItem xmlns:ds="http://schemas.openxmlformats.org/officeDocument/2006/customXml" ds:itemID="{55AF091B-3C7A-41E3-B477-F2FDAA23CFDA}">
+  <ds:schemaRefs>
+    <ds:schemaRef ds:uri="http://schemas.microsoft.com/office/2006/coverPageProps"/>
+  </ds:schemaRefs>
+</ds:datastoreItem>
 </file>
</xml_diff>